<commit_message>
add a few extras post session - template document - inline reporting - Q RE tbl_merge
</commit_message>
<xml_diff>
--- a/EXAMPLE-statistical-report-2023-02-22.docx
+++ b/EXAMPLE-statistical-report-2023-02-22.docx
@@ -214,7 +214,7 @@
         </w:rPr>
         <w:t xml:space="preserve">Table </w:t>
       </w:r>
-      <w:bookmarkStart w:id="328ac4b1-03fe-4075-94fb-0a31106259b8" w:name="table1"/>
+      <w:bookmarkStart w:id="8f8e6ff1-8c00-4aa7-99dd-5baec4d034a1" w:name="table1"/>
       <w:r>
         <w:rPr>
           <w:rFonts/>
@@ -236,7 +236,7 @@
         </w:rPr>
         <w:fldChar w:fldCharType="end" w:dirty="true"/>
       </w:r>
-      <w:bookmarkEnd w:id="328ac4b1-03fe-4075-94fb-0a31106259b8"/>
+      <w:bookmarkEnd w:id="8f8e6ff1-8c00-4aa7-99dd-5baec4d034a1"/>
       <w:r>
         <w:rPr>
           <w:rFonts/>
@@ -2265,7 +2265,7 @@
                     </pic:cNvPicPr>
                   </pic:nvPicPr>
                   <pic:blipFill>
-                    <a:blip cstate="print" r:embed="rId11"/>
+                    <a:blip cstate="print" r:embed="rId28"/>
                     <a:stretch>
                       <a:fillRect/>
                     </a:stretch>
@@ -2298,7 +2298,7 @@
         </w:rPr>
         <w:t xml:space="preserve">Figure </w:t>
       </w:r>
-      <w:bookmarkStart w:id="781290ce-7250-4561-aa3c-89d684a76469" w:name="unnamed-chunk-2"/>
+      <w:bookmarkStart w:id="37d470c4-d3dd-4daf-8cd6-6e7052f86b94" w:name="unnamed-chunk-2"/>
       <w:r xmlns:w14="http://schemas.microsoft.com/office/word/2010/wordml">
         <w:rPr>
           <w:rFonts/>
@@ -2320,7 +2320,7 @@
         </w:rPr>
         <w:fldChar w:fldCharType="end" w:dirty="true"/>
       </w:r>
-      <w:bookmarkEnd w:id="781290ce-7250-4561-aa3c-89d684a76469"/>
+      <w:bookmarkEnd w:id="37d470c4-d3dd-4daf-8cd6-6e7052f86b94"/>
       <w:r>
         <w:rPr>
           <w:rFonts/>
@@ -2355,7 +2355,7 @@
         </w:rPr>
         <w:t xml:space="preserve">Table </w:t>
       </w:r>
-      <w:bookmarkStart w:id="5c6c7db0-4e07-43e6-855d-2a9c6bc9348a" w:name="pfscox"/>
+      <w:bookmarkStart w:id="0701ef44-4cd4-4483-9224-f39b21d29a14" w:name="pfscox"/>
       <w:r>
         <w:rPr>
           <w:rFonts/>
@@ -2377,7 +2377,7 @@
         </w:rPr>
         <w:fldChar w:fldCharType="end" w:dirty="true"/>
       </w:r>
-      <w:bookmarkEnd w:id="5c6c7db0-4e07-43e6-855d-2a9c6bc9348a"/>
+      <w:bookmarkEnd w:id="0701ef44-4cd4-4483-9224-f39b21d29a14"/>
       <w:r>
         <w:rPr>
           <w:rFonts/>
@@ -3064,7 +3064,7 @@
         </w:rPr>
         <w:t xml:space="preserve">Table </w:t>
       </w:r>
-      <w:bookmarkStart w:id="fa444760-6d94-4f9f-9911-35f112ea63f7" w:name="tblsurv"/>
+      <w:bookmarkStart w:id="1790f37a-a123-425a-aa4d-da3670dd2628" w:name="tblsurv"/>
       <w:r>
         <w:rPr>
           <w:rFonts/>
@@ -3086,7 +3086,7 @@
         </w:rPr>
         <w:fldChar w:fldCharType="end" w:dirty="true"/>
       </w:r>
-      <w:bookmarkEnd w:id="fa444760-6d94-4f9f-9911-35f112ea63f7"/>
+      <w:bookmarkEnd w:id="1790f37a-a123-425a-aa4d-da3670dd2628"/>
       <w:r>
         <w:rPr>
           <w:rFonts/>
@@ -3761,8 +3761,1371 @@
         <w:t xml:space="preserve">three</w:t>
       </w:r>
     </w:p>
+    <w:p>
+      <w:r>
+        <w:br w:type="page"/>
+      </w:r>
+    </w:p>
     <w:bookmarkEnd w:id="23"/>
-    <w:bookmarkStart w:id="24" w:name="reproducibility-receipt"/>
+    <w:bookmarkStart w:id="29" w:name="extras-post-session"/>
+    <w:p>
+      <w:pPr>
+        <w:pStyle w:val="Titre1"/>
+      </w:pPr>
+      <w:r>
+        <w:t xml:space="preserve">Extras post session</w:t>
+      </w:r>
+    </w:p>
+    <w:bookmarkStart w:id="25" w:name="the-template.docx-file"/>
+    <w:p>
+      <w:pPr>
+        <w:pStyle w:val="Titre2"/>
+      </w:pPr>
+      <w:r>
+        <w:t xml:space="preserve">The</w:t>
+      </w:r>
+      <w:r>
+        <w:t xml:space="preserve"> </w:t>
+      </w:r>
+      <w:r>
+        <w:t xml:space="preserve">‘</w:t>
+      </w:r>
+      <w:r>
+        <w:t xml:space="preserve">template.docx</w:t>
+      </w:r>
+      <w:r>
+        <w:t xml:space="preserve">’</w:t>
+      </w:r>
+      <w:r>
+        <w:t xml:space="preserve"> </w:t>
+      </w:r>
+      <w:r>
+        <w:t xml:space="preserve">file</w:t>
+      </w:r>
+    </w:p>
+    <w:p>
+      <w:pPr>
+        <w:pStyle w:val="FirstParagraph"/>
+      </w:pPr>
+      <w:r>
+        <w:t xml:space="preserve">I didn’t get a chance to talk about this file, but it gives the template to your word document, eg. footers, headers, font styles etc.</w:t>
+      </w:r>
+      <w:r>
+        <w:t xml:space="preserve"> </w:t>
+      </w:r>
+      <w:r>
+        <w:t xml:space="preserve">Discussed in detail</w:t>
+      </w:r>
+      <w:r>
+        <w:t xml:space="preserve"> </w:t>
+      </w:r>
+      <w:hyperlink r:id="rId24">
+        <w:r>
+          <w:rPr>
+            <w:rStyle w:val="Lienhypertexte"/>
+          </w:rPr>
+          <w:t xml:space="preserve">here</w:t>
+        </w:r>
+      </w:hyperlink>
+      <w:r>
+        <w:t xml:space="preserve">.</w:t>
+      </w:r>
+    </w:p>
+    <w:bookmarkEnd w:id="25"/>
+    <w:bookmarkStart w:id="26" w:name="in-line-reporting"/>
+    <w:p>
+      <w:pPr>
+        <w:pStyle w:val="Titre2"/>
+      </w:pPr>
+      <w:r>
+        <w:t xml:space="preserve">In line reporting</w:t>
+      </w:r>
+    </w:p>
+    <w:p>
+      <w:pPr>
+        <w:pStyle w:val="FirstParagraph"/>
+      </w:pPr>
+      <w:r>
+        <w:t xml:space="preserve">There are a total of 197 participants enrolled in this trial.</w:t>
+      </w:r>
+      <w:r>
+        <w:t xml:space="preserve"> </w:t>
+      </w:r>
+      <w:r>
+        <w:t xml:space="preserve">The average age is 60.0936011. Obviously you would also want to round this number….</w:t>
+      </w:r>
+    </w:p>
+    <w:p>
+      <w:pPr>
+        <w:pStyle w:val="Corpsdetexte"/>
+      </w:pPr>
+      <w:r>
+        <w:t xml:space="preserve">Or we can use gtsummary helper</w:t>
+      </w:r>
+      <w:r>
+        <w:t xml:space="preserve"> </w:t>
+      </w:r>
+      <w:r>
+        <w:t xml:space="preserve">“</w:t>
+      </w:r>
+      <w:r>
+        <w:t xml:space="preserve">inline_text</w:t>
+      </w:r>
+      <w:r>
+        <w:t xml:space="preserve">”</w:t>
+      </w:r>
+      <w:r>
+        <w:t xml:space="preserve"> </w:t>
+      </w:r>
+      <w:r>
+        <w:t xml:space="preserve">function if you have saved the table. For example, the mean age is 60 (11) years.</w:t>
+      </w:r>
+    </w:p>
+    <w:bookmarkEnd w:id="26"/>
+    <w:bookmarkStart w:id="28" w:name="question-summary-stats-model-output"/>
+    <w:p>
+      <w:pPr>
+        <w:pStyle w:val="Titre2"/>
+      </w:pPr>
+      <w:r>
+        <w:t xml:space="preserve">Question: summary stats + model output</w:t>
+      </w:r>
+    </w:p>
+    <w:p>
+      <w:pPr>
+        <w:pStyle w:val="FirstParagraph"/>
+      </w:pPr>
+      <w:r>
+        <w:t xml:space="preserve">There was a question about adding summary statistics to model tables. Very easily achieved with tbl_merge and/or tbl_stack. Check out</w:t>
+      </w:r>
+      <w:r>
+        <w:t xml:space="preserve"> </w:t>
+      </w:r>
+      <w:hyperlink r:id="rId27">
+        <w:r>
+          <w:rPr>
+            <w:rStyle w:val="Lienhypertexte"/>
+          </w:rPr>
+          <w:t xml:space="preserve">here</w:t>
+        </w:r>
+      </w:hyperlink>
+      <w:r>
+        <w:t xml:space="preserve"> </w:t>
+      </w:r>
+      <w:r>
+        <w:t xml:space="preserve">onwards in one of Daniel’s presentations.</w:t>
+      </w:r>
+    </w:p>
+    <w:p xmlns:w14="http://schemas.microsoft.com/office/word/2010/wordml">
+      <w:pPr>
+        <w:pStyle w:val="TableCaption"/>
+        <w:jc w:val="center"/>
+        <w:keepNext/>
+      </w:pPr>
+      <w:r>
+        <w:rPr>
+          <w:rFonts/>
+          <w:b w:val="true"/>
+        </w:rPr>
+        <w:t xml:space="preserve">Table </w:t>
+      </w:r>
+      <w:bookmarkStart w:id="35793dbf-9012-4788-9052-c3cd6fced10b" w:name="mergetab"/>
+      <w:r>
+        <w:rPr>
+          <w:rFonts/>
+          <w:b w:val="true"/>
+        </w:rPr>
+        <w:fldChar w:fldCharType="begin" w:dirty="true"/>
+      </w:r>
+      <w:r>
+        <w:rPr>
+          <w:rFonts/>
+          <w:b w:val="true"/>
+        </w:rPr>
+        <w:instrText xml:space="preserve" w:dirty="true">SEQ tab \* Arabic</w:instrText>
+      </w:r>
+      <w:r>
+        <w:rPr>
+          <w:rFonts/>
+          <w:b w:val="true"/>
+        </w:rPr>
+        <w:fldChar w:fldCharType="end" w:dirty="true"/>
+      </w:r>
+      <w:bookmarkEnd w:id="35793dbf-9012-4788-9052-c3cd6fced10b"/>
+      <w:r>
+        <w:rPr>
+          <w:rFonts/>
+          <w:b w:val="true"/>
+        </w:rPr>
+        <w:t xml:space="preserve">: </w:t>
+      </w:r>
+      <w:r>
+        <w:t xml:space="preserve">Summary table + Progression table example</w:t>
+      </w:r>
+    </w:p>
+    <w:tbl xmlns:w14="http://schemas.microsoft.com/office/word/2010/wordml">
+      <w:tblPr>
+        <w:tblLayout w:type="autofit"/>
+        <w:jc w:val="center"/>
+        <w:tblW w:type="pct" w:w="0"/>
+        <w:tblLook w:firstRow="1" w:lastRow="0" w:firstColumn="0" w:lastColumn="0" w:noHBand="0" w:noVBand="1"/>
+      </w:tblPr>
+      <w:tr>
+        <w:trPr>
+          <w:trHeight w:val="440" w:hRule="auto"/>
+          <w:tblHeader/>
+        </w:trPr>
+        header1
+        <w:tc>
+          <w:tcPr>
+            <w:tcBorders>
+              <w:bottom w:val="single" w:sz="8" w:space="0" w:color="000000"/>
+              <w:top w:val="single" w:sz="8" w:space="0" w:color="000000"/>
+              <w:left w:val="none" w:sz="0" w:space="0" w:color="000000"/>
+              <w:right w:val="none" w:sz="0" w:space="0" w:color="000000"/>
+            </w:tcBorders>
+            <w:shd w:val="clear" w:color="auto" w:fill="FFFFFF"/>
+            <w:tcMar>
+              <w:top w:w="0" w:type="dxa"/>
+              <w:bottom w:w="0" w:type="dxa"/>
+              <w:left w:w="0" w:type="dxa"/>
+              <w:right w:w="0" w:type="dxa"/>
+            </w:tcMar>
+            <w:vAlign w:val="center"/>
+          </w:tcPr>
+          <w:p>
+            <w:pPr>
+              <w:pStyle w:val="Normal"/>
+              <w:jc w:val="left"/>
+              <w:pBdr>
+                <w:bottom w:val="none" w:sz="0" w:space="0" w:color="000000"/>
+                <w:top w:val="none" w:sz="0" w:space="0" w:color="000000"/>
+                <w:left w:val="none" w:sz="0" w:space="0" w:color="000000"/>
+                <w:right w:val="none" w:sz="0" w:space="0" w:color="000000"/>
+              </w:pBdr>
+              <w:spacing w:after="40" w:before="40" w:line="240"/>
+              <w:ind w:firstLine="0" w:left="40" w:right="40"/>
+            </w:pPr>
+            <w:r>
+              <w:rPr>
+                <w:rFonts w:ascii="Calibri" w:hAnsi="Arial" w:eastAsia="Arial" w:cs="Arial"/>
+                <w:i w:val="false"/>
+                <w:b w:val="false"/>
+                <w:u w:val="none"/>
+                <w:sz w:val="22"/>
+                <w:szCs w:val="22"/>
+                <w:color w:val="000000"/>
+              </w:rPr>
+              <w:t xml:space="preserve"> </w:t>
+            </w:r>
+          </w:p>
+        </w:tc>
+        <w:tc>
+          <w:tcPr>
+            <w:gridSpan w:val="2"/>
+            <w:tcBorders>
+              <w:bottom w:val="single" w:sz="8" w:space="0" w:color="000000"/>
+              <w:top w:val="single" w:sz="8" w:space="0" w:color="000000"/>
+              <w:left w:val="none" w:sz="0" w:space="0" w:color="000000"/>
+              <w:right w:val="none" w:sz="0" w:space="0" w:color="000000"/>
+            </w:tcBorders>
+            <w:shd w:val="clear" w:color="auto" w:fill="FFFFFF"/>
+            <w:tcMar>
+              <w:top w:w="0" w:type="dxa"/>
+              <w:bottom w:w="0" w:type="dxa"/>
+              <w:left w:w="0" w:type="dxa"/>
+              <w:right w:w="0" w:type="dxa"/>
+            </w:tcMar>
+            <w:vAlign w:val="center"/>
+          </w:tcPr>
+          <w:p>
+            <w:pPr>
+              <w:pStyle w:val="Normal"/>
+              <w:jc w:val="center"/>
+              <w:pBdr>
+                <w:bottom w:val="none" w:sz="0" w:space="0" w:color="000000"/>
+                <w:top w:val="none" w:sz="0" w:space="0" w:color="000000"/>
+                <w:left w:val="none" w:sz="0" w:space="0" w:color="000000"/>
+                <w:right w:val="none" w:sz="0" w:space="0" w:color="000000"/>
+              </w:pBdr>
+              <w:spacing w:after="40" w:before="40" w:line="240"/>
+              <w:ind w:firstLine="0" w:left="40" w:right="40"/>
+            </w:pPr>
+            <w:r>
+              <w:rPr>
+                <w:rFonts w:ascii="Calibri" w:hAnsi="Arial" w:eastAsia="Arial" w:cs="Arial"/>
+                <w:i w:val="false"/>
+                <w:b w:val="false"/>
+                <w:u w:val="none"/>
+                <w:sz w:val="22"/>
+                <w:szCs w:val="22"/>
+                <w:color w:val="000000"/>
+              </w:rPr>
+              <w:t xml:space="preserve">Summary statistics</w:t>
+            </w:r>
+          </w:p>
+        </w:tc>
+        <w:tc>
+          <w:tcPr>
+            <w:gridSpan w:val="2"/>
+            <w:tcBorders>
+              <w:bottom w:val="single" w:sz="8" w:space="0" w:color="000000"/>
+              <w:top w:val="single" w:sz="8" w:space="0" w:color="000000"/>
+              <w:left w:val="none" w:sz="0" w:space="0" w:color="000000"/>
+              <w:right w:val="none" w:sz="0" w:space="0" w:color="000000"/>
+            </w:tcBorders>
+            <w:shd w:val="clear" w:color="auto" w:fill="FFFFFF"/>
+            <w:tcMar>
+              <w:top w:w="0" w:type="dxa"/>
+              <w:bottom w:w="0" w:type="dxa"/>
+              <w:left w:w="0" w:type="dxa"/>
+              <w:right w:w="0" w:type="dxa"/>
+            </w:tcMar>
+            <w:vAlign w:val="center"/>
+          </w:tcPr>
+          <w:p>
+            <w:pPr>
+              <w:pStyle w:val="Normal"/>
+              <w:jc w:val="center"/>
+              <w:pBdr>
+                <w:bottom w:val="none" w:sz="0" w:space="0" w:color="000000"/>
+                <w:top w:val="none" w:sz="0" w:space="0" w:color="000000"/>
+                <w:left w:val="none" w:sz="0" w:space="0" w:color="000000"/>
+                <w:right w:val="none" w:sz="0" w:space="0" w:color="000000"/>
+              </w:pBdr>
+              <w:spacing w:after="40" w:before="40" w:line="240"/>
+              <w:ind w:firstLine="0" w:left="40" w:right="40"/>
+            </w:pPr>
+            <w:r>
+              <w:rPr>
+                <w:rFonts w:ascii="Calibri" w:hAnsi="Arial" w:eastAsia="Arial" w:cs="Arial"/>
+                <w:i w:val="false"/>
+                <w:b w:val="false"/>
+                <w:u w:val="none"/>
+                <w:sz w:val="22"/>
+                <w:szCs w:val="22"/>
+                <w:color w:val="000000"/>
+              </w:rPr>
+              <w:t xml:space="preserve">Unadjusted model</w:t>
+            </w:r>
+          </w:p>
+        </w:tc>
+      </w:tr>
+      <w:tr>
+        <w:trPr>
+          <w:trHeight w:val="442" w:hRule="auto"/>
+          <w:tblHeader/>
+        </w:trPr>
+        header2
+        <w:tc>
+          <w:tcPr>
+            <w:tcBorders>
+              <w:bottom w:val="single" w:sz="8" w:space="0" w:color="000000"/>
+              <w:top w:val="single" w:sz="8" w:space="0" w:color="000000"/>
+              <w:left w:val="none" w:sz="0" w:space="0" w:color="000000"/>
+              <w:right w:val="none" w:sz="0" w:space="0" w:color="000000"/>
+            </w:tcBorders>
+            <w:shd w:val="clear" w:color="auto" w:fill="FFFFFF"/>
+            <w:tcMar>
+              <w:top w:w="0" w:type="dxa"/>
+              <w:bottom w:w="0" w:type="dxa"/>
+              <w:left w:w="0" w:type="dxa"/>
+              <w:right w:w="0" w:type="dxa"/>
+            </w:tcMar>
+            <w:vAlign w:val="center"/>
+          </w:tcPr>
+          <w:p>
+            <w:pPr>
+              <w:pStyle w:val="Normal"/>
+              <w:jc w:val="left"/>
+              <w:pBdr>
+                <w:bottom w:val="none" w:sz="0" w:space="0" w:color="000000"/>
+                <w:top w:val="none" w:sz="0" w:space="0" w:color="000000"/>
+                <w:left w:val="none" w:sz="0" w:space="0" w:color="000000"/>
+                <w:right w:val="none" w:sz="0" w:space="0" w:color="000000"/>
+              </w:pBdr>
+              <w:spacing w:after="40" w:before="40" w:line="240"/>
+              <w:ind w:firstLine="0" w:left="40" w:right="40"/>
+            </w:pPr>
+            <w:r>
+              <w:rPr>
+                <w:rFonts w:ascii="Calibri" w:hAnsi="Arial" w:eastAsia="Arial" w:cs="Arial"/>
+                <w:i w:val="false"/>
+                <w:b w:val="false"/>
+                <w:u w:val="none"/>
+                <w:sz w:val="22"/>
+                <w:szCs w:val="22"/>
+                <w:color w:val="000000"/>
+              </w:rPr>
+              <w:t xml:space="preserve"/>
+            </w:r>
+          </w:p>
+        </w:tc>
+        <w:tc>
+          <w:tcPr>
+            <w:tcBorders>
+              <w:bottom w:val="single" w:sz="8" w:space="0" w:color="000000"/>
+              <w:top w:val="single" w:sz="8" w:space="0" w:color="000000"/>
+              <w:left w:val="none" w:sz="0" w:space="0" w:color="000000"/>
+              <w:right w:val="none" w:sz="0" w:space="0" w:color="000000"/>
+            </w:tcBorders>
+            <w:shd w:val="clear" w:color="auto" w:fill="FFFFFF"/>
+            <w:tcMar>
+              <w:top w:w="0" w:type="dxa"/>
+              <w:bottom w:w="0" w:type="dxa"/>
+              <w:left w:w="0" w:type="dxa"/>
+              <w:right w:w="0" w:type="dxa"/>
+            </w:tcMar>
+            <w:vAlign w:val="center"/>
+          </w:tcPr>
+          <w:p>
+            <w:pPr>
+              <w:pStyle w:val="Normal"/>
+              <w:jc w:val="center"/>
+              <w:pBdr>
+                <w:bottom w:val="none" w:sz="0" w:space="0" w:color="000000"/>
+                <w:top w:val="none" w:sz="0" w:space="0" w:color="000000"/>
+                <w:left w:val="none" w:sz="0" w:space="0" w:color="000000"/>
+                <w:right w:val="none" w:sz="0" w:space="0" w:color="000000"/>
+              </w:pBdr>
+              <w:spacing w:after="40" w:before="40" w:line="240"/>
+              <w:ind w:firstLine="0" w:left="40" w:right="40"/>
+            </w:pPr>
+            <w:r>
+              <w:rPr>
+                <w:rFonts w:ascii="Calibri" w:hAnsi="Arial" w:eastAsia="Arial" w:cs="Arial"/>
+                <w:i w:val="false"/>
+                <w:b w:val="false"/>
+                <w:u w:val="none"/>
+                <w:sz w:val="22"/>
+                <w:szCs w:val="22"/>
+                <w:color w:val="000000"/>
+              </w:rPr>
+              <w:t xml:space="preserve">No progression</w:t>
+            </w:r>
+          </w:p>
+        </w:tc>
+        <w:tc>
+          <w:tcPr>
+            <w:tcBorders>
+              <w:bottom w:val="single" w:sz="8" w:space="0" w:color="000000"/>
+              <w:top w:val="single" w:sz="8" w:space="0" w:color="000000"/>
+              <w:left w:val="none" w:sz="0" w:space="0" w:color="000000"/>
+              <w:right w:val="none" w:sz="0" w:space="0" w:color="000000"/>
+            </w:tcBorders>
+            <w:shd w:val="clear" w:color="auto" w:fill="FFFFFF"/>
+            <w:tcMar>
+              <w:top w:w="0" w:type="dxa"/>
+              <w:bottom w:w="0" w:type="dxa"/>
+              <w:left w:w="0" w:type="dxa"/>
+              <w:right w:w="0" w:type="dxa"/>
+            </w:tcMar>
+            <w:vAlign w:val="center"/>
+          </w:tcPr>
+          <w:p>
+            <w:pPr>
+              <w:pStyle w:val="Normal"/>
+              <w:jc w:val="center"/>
+              <w:pBdr>
+                <w:bottom w:val="none" w:sz="0" w:space="0" w:color="000000"/>
+                <w:top w:val="none" w:sz="0" w:space="0" w:color="000000"/>
+                <w:left w:val="none" w:sz="0" w:space="0" w:color="000000"/>
+                <w:right w:val="none" w:sz="0" w:space="0" w:color="000000"/>
+              </w:pBdr>
+              <w:spacing w:after="40" w:before="40" w:line="240"/>
+              <w:ind w:firstLine="0" w:left="40" w:right="40"/>
+            </w:pPr>
+            <w:r>
+              <w:rPr>
+                <w:rFonts w:ascii="Calibri" w:hAnsi="Arial" w:eastAsia="Arial" w:cs="Arial"/>
+                <w:i w:val="false"/>
+                <w:b w:val="false"/>
+                <w:u w:val="none"/>
+                <w:sz w:val="22"/>
+                <w:szCs w:val="22"/>
+                <w:color w:val="000000"/>
+              </w:rPr>
+              <w:t xml:space="preserve">Progression</w:t>
+            </w:r>
+          </w:p>
+        </w:tc>
+        <w:tc>
+          <w:tcPr>
+            <w:tcBorders>
+              <w:bottom w:val="single" w:sz="8" w:space="0" w:color="000000"/>
+              <w:top w:val="single" w:sz="8" w:space="0" w:color="000000"/>
+              <w:left w:val="none" w:sz="0" w:space="0" w:color="000000"/>
+              <w:right w:val="none" w:sz="0" w:space="0" w:color="000000"/>
+            </w:tcBorders>
+            <w:shd w:val="clear" w:color="auto" w:fill="FFFFFF"/>
+            <w:tcMar>
+              <w:top w:w="0" w:type="dxa"/>
+              <w:bottom w:w="0" w:type="dxa"/>
+              <w:left w:w="0" w:type="dxa"/>
+              <w:right w:w="0" w:type="dxa"/>
+            </w:tcMar>
+            <w:vAlign w:val="center"/>
+          </w:tcPr>
+          <w:p>
+            <w:pPr>
+              <w:pStyle w:val="Normal"/>
+              <w:jc w:val="center"/>
+              <w:pBdr>
+                <w:bottom w:val="none" w:sz="0" w:space="0" w:color="000000"/>
+                <w:top w:val="none" w:sz="0" w:space="0" w:color="000000"/>
+                <w:left w:val="none" w:sz="0" w:space="0" w:color="000000"/>
+                <w:right w:val="none" w:sz="0" w:space="0" w:color="000000"/>
+              </w:pBdr>
+              <w:spacing w:after="40" w:before="40" w:line="240"/>
+              <w:ind w:firstLine="0" w:left="40" w:right="40"/>
+            </w:pPr>
+            <w:r>
+              <w:rPr>
+                <w:rFonts w:ascii="Calibri" w:hAnsi="Arial" w:eastAsia="Arial" w:cs="Arial"/>
+                <w:i w:val="false"/>
+                <w:b w:val="true"/>
+                <w:u w:val="none"/>
+                <w:sz w:val="22"/>
+                <w:szCs w:val="22"/>
+                <w:color w:val="000000"/>
+              </w:rPr>
+              <w:t xml:space="preserve">HR</w:t>
+            </w:r>
+            <w:r>
+              <w:rPr>
+                <w:rFonts w:ascii="Calibri" w:hAnsi="Arial" w:eastAsia="Arial" w:cs="Arial"/>
+                <w:i w:val="false"/>
+                <w:b w:val="false"/>
+                <w:u w:val="none"/>
+                <w:sz w:val="22"/>
+                <w:szCs w:val="22"/>
+                <w:color w:val="000000"/>
+              </w:rPr>
+              <w:t xml:space="preserve"> </w:t>
+            </w:r>
+            <w:r>
+              <w:rPr>
+                <w:rFonts w:ascii="Calibri" w:hAnsi="Arial" w:eastAsia="Arial" w:cs="Arial"/>
+                <w:i w:val="false"/>
+                <w:b w:val="true"/>
+                <w:u w:val="none"/>
+                <w:sz w:val="22"/>
+                <w:szCs w:val="22"/>
+                <w:color w:val="000000"/>
+              </w:rPr>
+              <w:t xml:space="preserve">(95% CI)</w:t>
+            </w:r>
+            <w:r>
+              <w:rPr>
+                <w:rFonts w:ascii="Calibri" w:hAnsi="Arial" w:eastAsia="Arial" w:cs="Arial"/>
+                <w:i w:val="false"/>
+                <w:b w:val="false"/>
+                <w:u w:val="none"/>
+                <w:vertAlign w:val="superscript"/>
+                <w:sz w:val="22"/>
+                <w:szCs w:val="22"/>
+                <w:color w:val="000000"/>
+              </w:rPr>
+              <w:t xml:space="preserve">1</w:t>
+            </w:r>
+          </w:p>
+        </w:tc>
+        <w:tc>
+          <w:tcPr>
+            <w:tcBorders>
+              <w:bottom w:val="single" w:sz="8" w:space="0" w:color="000000"/>
+              <w:top w:val="single" w:sz="8" w:space="0" w:color="000000"/>
+              <w:left w:val="none" w:sz="0" w:space="0" w:color="000000"/>
+              <w:right w:val="none" w:sz="0" w:space="0" w:color="000000"/>
+            </w:tcBorders>
+            <w:shd w:val="clear" w:color="auto" w:fill="FFFFFF"/>
+            <w:tcMar>
+              <w:top w:w="0" w:type="dxa"/>
+              <w:bottom w:w="0" w:type="dxa"/>
+              <w:left w:w="0" w:type="dxa"/>
+              <w:right w:w="0" w:type="dxa"/>
+            </w:tcMar>
+            <w:vAlign w:val="center"/>
+          </w:tcPr>
+          <w:p>
+            <w:pPr>
+              <w:pStyle w:val="Normal"/>
+              <w:jc w:val="center"/>
+              <w:pBdr>
+                <w:bottom w:val="none" w:sz="0" w:space="0" w:color="000000"/>
+                <w:top w:val="none" w:sz="0" w:space="0" w:color="000000"/>
+                <w:left w:val="none" w:sz="0" w:space="0" w:color="000000"/>
+                <w:right w:val="none" w:sz="0" w:space="0" w:color="000000"/>
+              </w:pBdr>
+              <w:spacing w:after="40" w:before="40" w:line="240"/>
+              <w:ind w:firstLine="0" w:left="40" w:right="40"/>
+            </w:pPr>
+            <w:r>
+              <w:rPr>
+                <w:rFonts w:ascii="Calibri" w:hAnsi="Arial" w:eastAsia="Arial" w:cs="Arial"/>
+                <w:i w:val="false"/>
+                <w:b w:val="true"/>
+                <w:u w:val="none"/>
+                <w:sz w:val="22"/>
+                <w:szCs w:val="22"/>
+                <w:color w:val="000000"/>
+              </w:rPr>
+              <w:t xml:space="preserve">p-value</w:t>
+            </w:r>
+          </w:p>
+        </w:tc>
+      </w:tr>
+      <w:tr>
+        <w:trPr>
+          <w:trHeight w:val="406" w:hRule="auto"/>
+        </w:trPr>
+        body1
+        <w:tc>
+          <w:tcPr>
+            <w:tcBorders>
+              <w:bottom w:val="none" w:sz="0" w:space="0" w:color="000000"/>
+              <w:top w:val="single" w:sz="8" w:space="0" w:color="000000"/>
+              <w:left w:val="none" w:sz="0" w:space="0" w:color="000000"/>
+              <w:right w:val="none" w:sz="0" w:space="0" w:color="000000"/>
+            </w:tcBorders>
+            <w:shd w:val="clear" w:color="auto" w:fill="FFFFFF"/>
+            <w:tcMar>
+              <w:top w:w="0" w:type="dxa"/>
+              <w:bottom w:w="0" w:type="dxa"/>
+              <w:left w:w="0" w:type="dxa"/>
+              <w:right w:w="0" w:type="dxa"/>
+            </w:tcMar>
+            <w:vAlign w:val="top"/>
+          </w:tcPr>
+          <w:p>
+            <w:pPr>
+              <w:pStyle w:val="Normal"/>
+              <w:jc w:val="left"/>
+              <w:pBdr>
+                <w:bottom w:val="none" w:sz="0" w:space="0" w:color="000000"/>
+                <w:top w:val="none" w:sz="0" w:space="0" w:color="000000"/>
+                <w:left w:val="none" w:sz="0" w:space="0" w:color="000000"/>
+                <w:right w:val="none" w:sz="0" w:space="0" w:color="000000"/>
+              </w:pBdr>
+              <w:spacing w:after="40" w:before="40" w:line="240"/>
+              <w:ind w:firstLine="0" w:left="40" w:right="40"/>
+            </w:pPr>
+            <w:r>
+              <w:rPr>
+                <w:rFonts w:ascii="Calibri" w:hAnsi="Arial" w:eastAsia="Arial" w:cs="Arial"/>
+                <w:i w:val="false"/>
+                <w:b w:val="false"/>
+                <w:u w:val="none"/>
+                <w:sz w:val="18"/>
+                <w:szCs w:val="18"/>
+                <w:color w:val="000000"/>
+              </w:rPr>
+              <w:t xml:space="preserve">Treatment, n (%)</w:t>
+            </w:r>
+          </w:p>
+        </w:tc>
+        <w:tc>
+          <w:tcPr>
+            <w:tcBorders>
+              <w:bottom w:val="none" w:sz="0" w:space="0" w:color="000000"/>
+              <w:top w:val="single" w:sz="8" w:space="0" w:color="000000"/>
+              <w:left w:val="none" w:sz="0" w:space="0" w:color="000000"/>
+              <w:right w:val="none" w:sz="0" w:space="0" w:color="000000"/>
+            </w:tcBorders>
+            <w:shd w:val="clear" w:color="auto" w:fill="FFFFFF"/>
+            <w:tcMar>
+              <w:top w:w="0" w:type="dxa"/>
+              <w:bottom w:w="0" w:type="dxa"/>
+              <w:left w:w="0" w:type="dxa"/>
+              <w:right w:w="0" w:type="dxa"/>
+            </w:tcMar>
+            <w:vAlign w:val="top"/>
+          </w:tcPr>
+          <w:p>
+            <w:pPr>
+              <w:pStyle w:val="Normal"/>
+              <w:jc w:val="center"/>
+              <w:pBdr>
+                <w:bottom w:val="none" w:sz="0" w:space="0" w:color="000000"/>
+                <w:top w:val="none" w:sz="0" w:space="0" w:color="000000"/>
+                <w:left w:val="none" w:sz="0" w:space="0" w:color="000000"/>
+                <w:right w:val="none" w:sz="0" w:space="0" w:color="000000"/>
+              </w:pBdr>
+              <w:spacing w:after="40" w:before="40" w:line="240"/>
+              <w:ind w:firstLine="0" w:left="40" w:right="40"/>
+            </w:pPr>
+            <w:r>
+              <w:rPr>
+                <w:rFonts w:ascii="Calibri" w:hAnsi="Arial" w:eastAsia="Arial" w:cs="Arial"/>
+                <w:i w:val="false"/>
+                <w:b w:val="false"/>
+                <w:u w:val="none"/>
+                <w:sz w:val="18"/>
+                <w:szCs w:val="18"/>
+                <w:color w:val="000000"/>
+              </w:rPr>
+              <w:t xml:space="preserve"/>
+            </w:r>
+          </w:p>
+        </w:tc>
+        <w:tc>
+          <w:tcPr>
+            <w:tcBorders>
+              <w:bottom w:val="none" w:sz="0" w:space="0" w:color="000000"/>
+              <w:top w:val="single" w:sz="8" w:space="0" w:color="000000"/>
+              <w:left w:val="none" w:sz="0" w:space="0" w:color="000000"/>
+              <w:right w:val="none" w:sz="0" w:space="0" w:color="000000"/>
+            </w:tcBorders>
+            <w:shd w:val="clear" w:color="auto" w:fill="FFFFFF"/>
+            <w:tcMar>
+              <w:top w:w="0" w:type="dxa"/>
+              <w:bottom w:w="0" w:type="dxa"/>
+              <w:left w:w="0" w:type="dxa"/>
+              <w:right w:w="0" w:type="dxa"/>
+            </w:tcMar>
+            <w:vAlign w:val="top"/>
+          </w:tcPr>
+          <w:p>
+            <w:pPr>
+              <w:pStyle w:val="Normal"/>
+              <w:jc w:val="center"/>
+              <w:pBdr>
+                <w:bottom w:val="none" w:sz="0" w:space="0" w:color="000000"/>
+                <w:top w:val="none" w:sz="0" w:space="0" w:color="000000"/>
+                <w:left w:val="none" w:sz="0" w:space="0" w:color="000000"/>
+                <w:right w:val="none" w:sz="0" w:space="0" w:color="000000"/>
+              </w:pBdr>
+              <w:spacing w:after="40" w:before="40" w:line="240"/>
+              <w:ind w:firstLine="0" w:left="40" w:right="40"/>
+            </w:pPr>
+            <w:r>
+              <w:rPr>
+                <w:rFonts w:ascii="Calibri" w:hAnsi="Arial" w:eastAsia="Arial" w:cs="Arial"/>
+                <w:i w:val="false"/>
+                <w:b w:val="false"/>
+                <w:u w:val="none"/>
+                <w:sz w:val="18"/>
+                <w:szCs w:val="18"/>
+                <w:color w:val="000000"/>
+              </w:rPr>
+              <w:t xml:space="preserve"/>
+            </w:r>
+          </w:p>
+        </w:tc>
+        <w:tc>
+          <w:tcPr>
+            <w:tcBorders>
+              <w:bottom w:val="none" w:sz="0" w:space="0" w:color="000000"/>
+              <w:top w:val="single" w:sz="8" w:space="0" w:color="000000"/>
+              <w:left w:val="none" w:sz="0" w:space="0" w:color="000000"/>
+              <w:right w:val="none" w:sz="0" w:space="0" w:color="000000"/>
+            </w:tcBorders>
+            <w:shd w:val="clear" w:color="auto" w:fill="FFFFFF"/>
+            <w:tcMar>
+              <w:top w:w="0" w:type="dxa"/>
+              <w:bottom w:w="0" w:type="dxa"/>
+              <w:left w:w="0" w:type="dxa"/>
+              <w:right w:w="0" w:type="dxa"/>
+            </w:tcMar>
+            <w:vAlign w:val="top"/>
+          </w:tcPr>
+          <w:p>
+            <w:pPr>
+              <w:pStyle w:val="Normal"/>
+              <w:jc w:val="center"/>
+              <w:pBdr>
+                <w:bottom w:val="none" w:sz="0" w:space="0" w:color="000000"/>
+                <w:top w:val="none" w:sz="0" w:space="0" w:color="000000"/>
+                <w:left w:val="none" w:sz="0" w:space="0" w:color="000000"/>
+                <w:right w:val="none" w:sz="0" w:space="0" w:color="000000"/>
+              </w:pBdr>
+              <w:spacing w:after="40" w:before="40" w:line="240"/>
+              <w:ind w:firstLine="0" w:left="40" w:right="40"/>
+            </w:pPr>
+            <w:r>
+              <w:rPr>
+                <w:rFonts w:ascii="Calibri" w:hAnsi="Arial" w:eastAsia="Arial" w:cs="Arial"/>
+                <w:i w:val="false"/>
+                <w:b w:val="false"/>
+                <w:u w:val="none"/>
+                <w:sz w:val="18"/>
+                <w:szCs w:val="18"/>
+                <w:color w:val="000000"/>
+              </w:rPr>
+              <w:t xml:space="preserve"/>
+            </w:r>
+          </w:p>
+        </w:tc>
+        <w:tc>
+          <w:tcPr>
+            <w:tcBorders>
+              <w:bottom w:val="none" w:sz="0" w:space="0" w:color="000000"/>
+              <w:top w:val="single" w:sz="8" w:space="0" w:color="000000"/>
+              <w:left w:val="none" w:sz="0" w:space="0" w:color="000000"/>
+              <w:right w:val="none" w:sz="0" w:space="0" w:color="000000"/>
+            </w:tcBorders>
+            <w:shd w:val="clear" w:color="auto" w:fill="FFFFFF"/>
+            <w:tcMar>
+              <w:top w:w="0" w:type="dxa"/>
+              <w:bottom w:w="0" w:type="dxa"/>
+              <w:left w:w="0" w:type="dxa"/>
+              <w:right w:w="0" w:type="dxa"/>
+            </w:tcMar>
+            <w:vAlign w:val="top"/>
+          </w:tcPr>
+          <w:p>
+            <w:pPr>
+              <w:pStyle w:val="Normal"/>
+              <w:jc w:val="center"/>
+              <w:pBdr>
+                <w:bottom w:val="none" w:sz="0" w:space="0" w:color="000000"/>
+                <w:top w:val="none" w:sz="0" w:space="0" w:color="000000"/>
+                <w:left w:val="none" w:sz="0" w:space="0" w:color="000000"/>
+                <w:right w:val="none" w:sz="0" w:space="0" w:color="000000"/>
+              </w:pBdr>
+              <w:spacing w:after="40" w:before="40" w:line="240"/>
+              <w:ind w:firstLine="0" w:left="40" w:right="40"/>
+            </w:pPr>
+            <w:r>
+              <w:rPr>
+                <w:rFonts w:ascii="Calibri" w:hAnsi="Arial" w:eastAsia="Arial" w:cs="Arial"/>
+                <w:i w:val="false"/>
+                <w:b w:val="false"/>
+                <w:u w:val="none"/>
+                <w:sz w:val="18"/>
+                <w:szCs w:val="18"/>
+                <w:color w:val="000000"/>
+              </w:rPr>
+              <w:t xml:space="preserve"/>
+            </w:r>
+          </w:p>
+        </w:tc>
+      </w:tr>
+      <w:tr>
+        <w:trPr>
+          <w:trHeight w:val="406" w:hRule="auto"/>
+        </w:trPr>
+        body2
+        <w:tc>
+          <w:tcPr>
+            <w:tcBorders>
+              <w:bottom w:val="none" w:sz="0" w:space="0" w:color="000000"/>
+              <w:top w:val="none" w:sz="0" w:space="0" w:color="000000"/>
+              <w:left w:val="none" w:sz="0" w:space="0" w:color="000000"/>
+              <w:right w:val="none" w:sz="0" w:space="0" w:color="000000"/>
+            </w:tcBorders>
+            <w:shd w:val="clear" w:color="auto" w:fill="FFFFFF"/>
+            <w:tcMar>
+              <w:top w:w="0" w:type="dxa"/>
+              <w:bottom w:w="0" w:type="dxa"/>
+              <w:left w:w="0" w:type="dxa"/>
+              <w:right w:w="0" w:type="dxa"/>
+            </w:tcMar>
+            <w:vAlign w:val="top"/>
+          </w:tcPr>
+          <w:p>
+            <w:pPr>
+              <w:pStyle w:val="Normal"/>
+              <w:jc w:val="left"/>
+              <w:pBdr>
+                <w:bottom w:val="none" w:sz="0" w:space="0" w:color="000000"/>
+                <w:top w:val="none" w:sz="0" w:space="0" w:color="000000"/>
+                <w:left w:val="none" w:sz="0" w:space="0" w:color="000000"/>
+                <w:right w:val="none" w:sz="0" w:space="0" w:color="000000"/>
+              </w:pBdr>
+              <w:spacing w:after="40" w:before="40" w:line="240"/>
+              <w:ind w:firstLine="0" w:left="300" w:right="40"/>
+            </w:pPr>
+            <w:r>
+              <w:rPr>
+                <w:rFonts w:ascii="Calibri" w:hAnsi="Arial" w:eastAsia="Arial" w:cs="Arial"/>
+                <w:i w:val="false"/>
+                <w:b w:val="false"/>
+                <w:u w:val="none"/>
+                <w:sz w:val="18"/>
+                <w:szCs w:val="18"/>
+                <w:color w:val="000000"/>
+              </w:rPr>
+              <w:t xml:space="preserve">MTA</w:t>
+            </w:r>
+          </w:p>
+        </w:tc>
+        <w:tc>
+          <w:tcPr>
+            <w:tcBorders>
+              <w:bottom w:val="none" w:sz="0" w:space="0" w:color="000000"/>
+              <w:top w:val="none" w:sz="0" w:space="0" w:color="000000"/>
+              <w:left w:val="none" w:sz="0" w:space="0" w:color="000000"/>
+              <w:right w:val="none" w:sz="0" w:space="0" w:color="000000"/>
+            </w:tcBorders>
+            <w:shd w:val="clear" w:color="auto" w:fill="FFFFFF"/>
+            <w:tcMar>
+              <w:top w:w="0" w:type="dxa"/>
+              <w:bottom w:w="0" w:type="dxa"/>
+              <w:left w:w="0" w:type="dxa"/>
+              <w:right w:w="0" w:type="dxa"/>
+            </w:tcMar>
+            <w:vAlign w:val="top"/>
+          </w:tcPr>
+          <w:p>
+            <w:pPr>
+              <w:pStyle w:val="Normal"/>
+              <w:jc w:val="center"/>
+              <w:pBdr>
+                <w:bottom w:val="none" w:sz="0" w:space="0" w:color="000000"/>
+                <w:top w:val="none" w:sz="0" w:space="0" w:color="000000"/>
+                <w:left w:val="none" w:sz="0" w:space="0" w:color="000000"/>
+                <w:right w:val="none" w:sz="0" w:space="0" w:color="000000"/>
+              </w:pBdr>
+              <w:spacing w:after="40" w:before="40" w:line="240"/>
+              <w:ind w:firstLine="0" w:left="40" w:right="40"/>
+            </w:pPr>
+            <w:r>
+              <w:rPr>
+                <w:rFonts w:ascii="Calibri" w:hAnsi="Arial" w:eastAsia="Arial" w:cs="Arial"/>
+                <w:i w:val="false"/>
+                <w:b w:val="false"/>
+                <w:u w:val="none"/>
+                <w:sz w:val="18"/>
+                <w:szCs w:val="18"/>
+                <w:color w:val="000000"/>
+              </w:rPr>
+              <w:t xml:space="preserve">17 (17%)</w:t>
+            </w:r>
+          </w:p>
+        </w:tc>
+        <w:tc>
+          <w:tcPr>
+            <w:tcBorders>
+              <w:bottom w:val="none" w:sz="0" w:space="0" w:color="000000"/>
+              <w:top w:val="none" w:sz="0" w:space="0" w:color="000000"/>
+              <w:left w:val="none" w:sz="0" w:space="0" w:color="000000"/>
+              <w:right w:val="none" w:sz="0" w:space="0" w:color="000000"/>
+            </w:tcBorders>
+            <w:shd w:val="clear" w:color="auto" w:fill="FFFFFF"/>
+            <w:tcMar>
+              <w:top w:w="0" w:type="dxa"/>
+              <w:bottom w:w="0" w:type="dxa"/>
+              <w:left w:w="0" w:type="dxa"/>
+              <w:right w:w="0" w:type="dxa"/>
+            </w:tcMar>
+            <w:vAlign w:val="top"/>
+          </w:tcPr>
+          <w:p>
+            <w:pPr>
+              <w:pStyle w:val="Normal"/>
+              <w:jc w:val="center"/>
+              <w:pBdr>
+                <w:bottom w:val="none" w:sz="0" w:space="0" w:color="000000"/>
+                <w:top w:val="none" w:sz="0" w:space="0" w:color="000000"/>
+                <w:left w:val="none" w:sz="0" w:space="0" w:color="000000"/>
+                <w:right w:val="none" w:sz="0" w:space="0" w:color="000000"/>
+              </w:pBdr>
+              <w:spacing w:after="40" w:before="40" w:line="240"/>
+              <w:ind w:firstLine="0" w:left="40" w:right="40"/>
+            </w:pPr>
+            <w:r>
+              <w:rPr>
+                <w:rFonts w:ascii="Calibri" w:hAnsi="Arial" w:eastAsia="Arial" w:cs="Arial"/>
+                <w:i w:val="false"/>
+                <w:b w:val="false"/>
+                <w:u w:val="none"/>
+                <w:sz w:val="18"/>
+                <w:szCs w:val="18"/>
+                <w:color w:val="000000"/>
+              </w:rPr>
+              <w:t xml:space="preserve">83 (83%)</w:t>
+            </w:r>
+          </w:p>
+        </w:tc>
+        <w:tc>
+          <w:tcPr>
+            <w:tcBorders>
+              <w:bottom w:val="none" w:sz="0" w:space="0" w:color="000000"/>
+              <w:top w:val="none" w:sz="0" w:space="0" w:color="000000"/>
+              <w:left w:val="none" w:sz="0" w:space="0" w:color="000000"/>
+              <w:right w:val="none" w:sz="0" w:space="0" w:color="000000"/>
+            </w:tcBorders>
+            <w:shd w:val="clear" w:color="auto" w:fill="FFFFFF"/>
+            <w:tcMar>
+              <w:top w:w="0" w:type="dxa"/>
+              <w:bottom w:w="0" w:type="dxa"/>
+              <w:left w:w="0" w:type="dxa"/>
+              <w:right w:w="0" w:type="dxa"/>
+            </w:tcMar>
+            <w:vAlign w:val="top"/>
+          </w:tcPr>
+          <w:p>
+            <w:pPr>
+              <w:pStyle w:val="Normal"/>
+              <w:jc w:val="center"/>
+              <w:pBdr>
+                <w:bottom w:val="none" w:sz="0" w:space="0" w:color="000000"/>
+                <w:top w:val="none" w:sz="0" w:space="0" w:color="000000"/>
+                <w:left w:val="none" w:sz="0" w:space="0" w:color="000000"/>
+                <w:right w:val="none" w:sz="0" w:space="0" w:color="000000"/>
+              </w:pBdr>
+              <w:spacing w:after="40" w:before="40" w:line="240"/>
+              <w:ind w:firstLine="0" w:left="40" w:right="40"/>
+            </w:pPr>
+            <w:r>
+              <w:rPr>
+                <w:rFonts w:ascii="Calibri" w:hAnsi="Arial" w:eastAsia="Arial" w:cs="Arial"/>
+                <w:i w:val="false"/>
+                <w:b w:val="false"/>
+                <w:u w:val="none"/>
+                <w:sz w:val="18"/>
+                <w:szCs w:val="18"/>
+                <w:color w:val="000000"/>
+              </w:rPr>
+              <w:t xml:space="preserve">—</w:t>
+            </w:r>
+          </w:p>
+        </w:tc>
+        <w:tc>
+          <w:tcPr>
+            <w:tcBorders>
+              <w:bottom w:val="none" w:sz="0" w:space="0" w:color="000000"/>
+              <w:top w:val="none" w:sz="0" w:space="0" w:color="000000"/>
+              <w:left w:val="none" w:sz="0" w:space="0" w:color="000000"/>
+              <w:right w:val="none" w:sz="0" w:space="0" w:color="000000"/>
+            </w:tcBorders>
+            <w:shd w:val="clear" w:color="auto" w:fill="FFFFFF"/>
+            <w:tcMar>
+              <w:top w:w="0" w:type="dxa"/>
+              <w:bottom w:w="0" w:type="dxa"/>
+              <w:left w:w="0" w:type="dxa"/>
+              <w:right w:w="0" w:type="dxa"/>
+            </w:tcMar>
+            <w:vAlign w:val="top"/>
+          </w:tcPr>
+          <w:p>
+            <w:pPr>
+              <w:pStyle w:val="Normal"/>
+              <w:jc w:val="center"/>
+              <w:pBdr>
+                <w:bottom w:val="none" w:sz="0" w:space="0" w:color="000000"/>
+                <w:top w:val="none" w:sz="0" w:space="0" w:color="000000"/>
+                <w:left w:val="none" w:sz="0" w:space="0" w:color="000000"/>
+                <w:right w:val="none" w:sz="0" w:space="0" w:color="000000"/>
+              </w:pBdr>
+              <w:spacing w:after="40" w:before="40" w:line="240"/>
+              <w:ind w:firstLine="0" w:left="40" w:right="40"/>
+            </w:pPr>
+            <w:r>
+              <w:rPr>
+                <w:rFonts w:ascii="Calibri" w:hAnsi="Arial" w:eastAsia="Arial" w:cs="Arial"/>
+                <w:i w:val="false"/>
+                <w:b w:val="false"/>
+                <w:u w:val="none"/>
+                <w:sz w:val="18"/>
+                <w:szCs w:val="18"/>
+                <w:color w:val="000000"/>
+              </w:rPr>
+              <w:t xml:space="preserve"/>
+            </w:r>
+          </w:p>
+        </w:tc>
+      </w:tr>
+      <w:tr>
+        <w:trPr>
+          <w:trHeight w:val="406" w:hRule="auto"/>
+        </w:trPr>
+        body3
+        <w:tc>
+          <w:tcPr>
+            <w:tcBorders>
+              <w:bottom w:val="single" w:sz="8" w:space="0" w:color="000000"/>
+              <w:top w:val="none" w:sz="0" w:space="0" w:color="000000"/>
+              <w:left w:val="none" w:sz="0" w:space="0" w:color="000000"/>
+              <w:right w:val="none" w:sz="0" w:space="0" w:color="000000"/>
+            </w:tcBorders>
+            <w:shd w:val="clear" w:color="auto" w:fill="FFFFFF"/>
+            <w:tcMar>
+              <w:top w:w="0" w:type="dxa"/>
+              <w:bottom w:w="0" w:type="dxa"/>
+              <w:left w:w="0" w:type="dxa"/>
+              <w:right w:w="0" w:type="dxa"/>
+            </w:tcMar>
+            <w:vAlign w:val="top"/>
+          </w:tcPr>
+          <w:p>
+            <w:pPr>
+              <w:pStyle w:val="Normal"/>
+              <w:jc w:val="left"/>
+              <w:pBdr>
+                <w:bottom w:val="none" w:sz="0" w:space="0" w:color="000000"/>
+                <w:top w:val="none" w:sz="0" w:space="0" w:color="000000"/>
+                <w:left w:val="none" w:sz="0" w:space="0" w:color="000000"/>
+                <w:right w:val="none" w:sz="0" w:space="0" w:color="000000"/>
+              </w:pBdr>
+              <w:spacing w:after="40" w:before="40" w:line="240"/>
+              <w:ind w:firstLine="0" w:left="300" w:right="40"/>
+            </w:pPr>
+            <w:r>
+              <w:rPr>
+                <w:rFonts w:ascii="Calibri" w:hAnsi="Arial" w:eastAsia="Arial" w:cs="Arial"/>
+                <w:i w:val="false"/>
+                <w:b w:val="false"/>
+                <w:u w:val="none"/>
+                <w:sz w:val="18"/>
+                <w:szCs w:val="18"/>
+                <w:color w:val="000000"/>
+              </w:rPr>
+              <w:t xml:space="preserve">CT</w:t>
+            </w:r>
+          </w:p>
+        </w:tc>
+        <w:tc>
+          <w:tcPr>
+            <w:tcBorders>
+              <w:bottom w:val="single" w:sz="8" w:space="0" w:color="000000"/>
+              <w:top w:val="none" w:sz="0" w:space="0" w:color="000000"/>
+              <w:left w:val="none" w:sz="0" w:space="0" w:color="000000"/>
+              <w:right w:val="none" w:sz="0" w:space="0" w:color="000000"/>
+            </w:tcBorders>
+            <w:shd w:val="clear" w:color="auto" w:fill="FFFFFF"/>
+            <w:tcMar>
+              <w:top w:w="0" w:type="dxa"/>
+              <w:bottom w:w="0" w:type="dxa"/>
+              <w:left w:w="0" w:type="dxa"/>
+              <w:right w:w="0" w:type="dxa"/>
+            </w:tcMar>
+            <w:vAlign w:val="top"/>
+          </w:tcPr>
+          <w:p>
+            <w:pPr>
+              <w:pStyle w:val="Normal"/>
+              <w:jc w:val="center"/>
+              <w:pBdr>
+                <w:bottom w:val="none" w:sz="0" w:space="0" w:color="000000"/>
+                <w:top w:val="none" w:sz="0" w:space="0" w:color="000000"/>
+                <w:left w:val="none" w:sz="0" w:space="0" w:color="000000"/>
+                <w:right w:val="none" w:sz="0" w:space="0" w:color="000000"/>
+              </w:pBdr>
+              <w:spacing w:after="40" w:before="40" w:line="240"/>
+              <w:ind w:firstLine="0" w:left="40" w:right="40"/>
+            </w:pPr>
+            <w:r>
+              <w:rPr>
+                <w:rFonts w:ascii="Calibri" w:hAnsi="Arial" w:eastAsia="Arial" w:cs="Arial"/>
+                <w:i w:val="false"/>
+                <w:b w:val="false"/>
+                <w:u w:val="none"/>
+                <w:sz w:val="18"/>
+                <w:szCs w:val="18"/>
+                <w:color w:val="000000"/>
+              </w:rPr>
+              <w:t xml:space="preserve">13 (13%)</w:t>
+            </w:r>
+          </w:p>
+        </w:tc>
+        <w:tc>
+          <w:tcPr>
+            <w:tcBorders>
+              <w:bottom w:val="single" w:sz="8" w:space="0" w:color="000000"/>
+              <w:top w:val="none" w:sz="0" w:space="0" w:color="000000"/>
+              <w:left w:val="none" w:sz="0" w:space="0" w:color="000000"/>
+              <w:right w:val="none" w:sz="0" w:space="0" w:color="000000"/>
+            </w:tcBorders>
+            <w:shd w:val="clear" w:color="auto" w:fill="FFFFFF"/>
+            <w:tcMar>
+              <w:top w:w="0" w:type="dxa"/>
+              <w:bottom w:w="0" w:type="dxa"/>
+              <w:left w:w="0" w:type="dxa"/>
+              <w:right w:w="0" w:type="dxa"/>
+            </w:tcMar>
+            <w:vAlign w:val="top"/>
+          </w:tcPr>
+          <w:p>
+            <w:pPr>
+              <w:pStyle w:val="Normal"/>
+              <w:jc w:val="center"/>
+              <w:pBdr>
+                <w:bottom w:val="none" w:sz="0" w:space="0" w:color="000000"/>
+                <w:top w:val="none" w:sz="0" w:space="0" w:color="000000"/>
+                <w:left w:val="none" w:sz="0" w:space="0" w:color="000000"/>
+                <w:right w:val="none" w:sz="0" w:space="0" w:color="000000"/>
+              </w:pBdr>
+              <w:spacing w:after="40" w:before="40" w:line="240"/>
+              <w:ind w:firstLine="0" w:left="40" w:right="40"/>
+            </w:pPr>
+            <w:r>
+              <w:rPr>
+                <w:rFonts w:ascii="Calibri" w:hAnsi="Arial" w:eastAsia="Arial" w:cs="Arial"/>
+                <w:i w:val="false"/>
+                <w:b w:val="false"/>
+                <w:u w:val="none"/>
+                <w:sz w:val="18"/>
+                <w:szCs w:val="18"/>
+                <w:color w:val="000000"/>
+              </w:rPr>
+              <w:t xml:space="preserve">84 (87%)</w:t>
+            </w:r>
+          </w:p>
+        </w:tc>
+        <w:tc>
+          <w:tcPr>
+            <w:tcBorders>
+              <w:bottom w:val="single" w:sz="8" w:space="0" w:color="000000"/>
+              <w:top w:val="none" w:sz="0" w:space="0" w:color="000000"/>
+              <w:left w:val="none" w:sz="0" w:space="0" w:color="000000"/>
+              <w:right w:val="none" w:sz="0" w:space="0" w:color="000000"/>
+            </w:tcBorders>
+            <w:shd w:val="clear" w:color="auto" w:fill="FFFFFF"/>
+            <w:tcMar>
+              <w:top w:w="0" w:type="dxa"/>
+              <w:bottom w:w="0" w:type="dxa"/>
+              <w:left w:w="0" w:type="dxa"/>
+              <w:right w:w="0" w:type="dxa"/>
+            </w:tcMar>
+            <w:vAlign w:val="top"/>
+          </w:tcPr>
+          <w:p>
+            <w:pPr>
+              <w:pStyle w:val="Normal"/>
+              <w:jc w:val="center"/>
+              <w:pBdr>
+                <w:bottom w:val="none" w:sz="0" w:space="0" w:color="000000"/>
+                <w:top w:val="none" w:sz="0" w:space="0" w:color="000000"/>
+                <w:left w:val="none" w:sz="0" w:space="0" w:color="000000"/>
+                <w:right w:val="none" w:sz="0" w:space="0" w:color="000000"/>
+              </w:pBdr>
+              <w:spacing w:after="40" w:before="40" w:line="240"/>
+              <w:ind w:firstLine="0" w:left="40" w:right="40"/>
+            </w:pPr>
+            <w:r>
+              <w:rPr>
+                <w:rFonts w:ascii="Calibri" w:hAnsi="Arial" w:eastAsia="Arial" w:cs="Arial"/>
+                <w:i w:val="false"/>
+                <w:b w:val="false"/>
+                <w:u w:val="none"/>
+                <w:sz w:val="18"/>
+                <w:szCs w:val="18"/>
+                <w:color w:val="000000"/>
+              </w:rPr>
+              <w:t xml:space="preserve">1.18 (0.87 to 1.60)</w:t>
+            </w:r>
+          </w:p>
+        </w:tc>
+        <w:tc>
+          <w:tcPr>
+            <w:tcBorders>
+              <w:bottom w:val="single" w:sz="8" w:space="0" w:color="000000"/>
+              <w:top w:val="none" w:sz="0" w:space="0" w:color="000000"/>
+              <w:left w:val="none" w:sz="0" w:space="0" w:color="000000"/>
+              <w:right w:val="none" w:sz="0" w:space="0" w:color="000000"/>
+            </w:tcBorders>
+            <w:shd w:val="clear" w:color="auto" w:fill="FFFFFF"/>
+            <w:tcMar>
+              <w:top w:w="0" w:type="dxa"/>
+              <w:bottom w:w="0" w:type="dxa"/>
+              <w:left w:w="0" w:type="dxa"/>
+              <w:right w:w="0" w:type="dxa"/>
+            </w:tcMar>
+            <w:vAlign w:val="top"/>
+          </w:tcPr>
+          <w:p>
+            <w:pPr>
+              <w:pStyle w:val="Normal"/>
+              <w:jc w:val="center"/>
+              <w:pBdr>
+                <w:bottom w:val="none" w:sz="0" w:space="0" w:color="000000"/>
+                <w:top w:val="none" w:sz="0" w:space="0" w:color="000000"/>
+                <w:left w:val="none" w:sz="0" w:space="0" w:color="000000"/>
+                <w:right w:val="none" w:sz="0" w:space="0" w:color="000000"/>
+              </w:pBdr>
+              <w:spacing w:after="40" w:before="40" w:line="240"/>
+              <w:ind w:firstLine="0" w:left="40" w:right="40"/>
+            </w:pPr>
+            <w:r>
+              <w:rPr>
+                <w:rFonts w:ascii="Calibri" w:hAnsi="Arial" w:eastAsia="Arial" w:cs="Arial"/>
+                <w:i w:val="false"/>
+                <w:b w:val="false"/>
+                <w:u w:val="none"/>
+                <w:sz w:val="18"/>
+                <w:szCs w:val="18"/>
+                <w:color w:val="000000"/>
+              </w:rPr>
+              <w:t xml:space="preserve">0.28</w:t>
+            </w:r>
+          </w:p>
+        </w:tc>
+      </w:tr>
+      <w:tr>
+        <w:trPr>
+          <w:trHeight w:val="360" w:hRule="auto"/>
+        </w:trPr>
+        footer1
+        <w:tc>
+          <w:tcPr>
+            <w:gridSpan w:val="5"/>
+            <w:tcBorders>
+              <w:bottom w:val="none" w:sz="0" w:space="0" w:color="FFFFFF"/>
+              <w:top w:val="single" w:sz="8" w:space="0" w:color="000000"/>
+              <w:left w:val="none" w:sz="0" w:space="0" w:color="FFFFFF"/>
+              <w:right w:val="none" w:sz="0" w:space="0" w:color="FFFFFF"/>
+            </w:tcBorders>
+            <w:shd w:val="clear" w:color="auto" w:fill="FFFFFF"/>
+            <w:tcMar>
+              <w:top w:w="0" w:type="dxa"/>
+              <w:bottom w:w="0" w:type="dxa"/>
+              <w:left w:w="0" w:type="dxa"/>
+              <w:right w:w="0" w:type="dxa"/>
+            </w:tcMar>
+            <w:vAlign w:val="center"/>
+          </w:tcPr>
+          <w:p>
+            <w:pPr>
+              <w:pStyle w:val="Normal"/>
+              <w:jc w:val="left"/>
+              <w:pBdr>
+                <w:bottom w:val="none" w:sz="0" w:space="0" w:color="000000"/>
+                <w:top w:val="none" w:sz="0" w:space="0" w:color="000000"/>
+                <w:left w:val="none" w:sz="0" w:space="0" w:color="000000"/>
+                <w:right w:val="none" w:sz="0" w:space="0" w:color="000000"/>
+              </w:pBdr>
+              <w:spacing w:after="40" w:before="40" w:line="240"/>
+              <w:ind w:firstLine="0" w:left="40" w:right="40"/>
+            </w:pPr>
+            <w:r>
+              <w:rPr>
+                <w:rFonts w:ascii="Calibri" w:hAnsi="Arial" w:eastAsia="Arial" w:cs="Arial"/>
+                <w:i w:val="false"/>
+                <w:b w:val="false"/>
+                <w:u w:val="none"/>
+                <w:vertAlign w:val="superscript"/>
+                <w:sz w:val="18"/>
+                <w:szCs w:val="18"/>
+                <w:color w:val="000000"/>
+              </w:rPr>
+              <w:t xml:space="preserve">1</w:t>
+            </w:r>
+            <w:r>
+              <w:rPr>
+                <w:rFonts w:ascii="Calibri" w:hAnsi="Arial" w:eastAsia="Arial" w:cs="Arial"/>
+                <w:i w:val="false"/>
+                <w:b w:val="false"/>
+                <w:u w:val="none"/>
+                <w:sz w:val="18"/>
+                <w:szCs w:val="18"/>
+                <w:color w:val="000000"/>
+              </w:rPr>
+              <w:t xml:space="preserve">HR = Hazard Ratio, CI = Confidence Interval</w:t>
+            </w:r>
+          </w:p>
+        </w:tc>
+      </w:tr>
+    </w:tbl>
+    <w:p>
+      <w:r>
+        <w:br w:type="page"/>
+      </w:r>
+    </w:p>
+    <w:bookmarkEnd w:id="28"/>
+    <w:bookmarkEnd w:id="29"/>
+    <w:bookmarkStart w:id="30" w:name="reproducibility-receipt"/>
     <w:p>
       <w:pPr>
         <w:pStyle w:val="Titre1"/>
@@ -6282,7 +7645,7 @@
         </w:tc>
       </w:tr>
     </w:tbl>
-    <w:bookmarkEnd w:id="24"/>
+    <w:bookmarkEnd w:id="30"/>
     <w:sectPr w:officer="true">
       <w:type w:val="continuous"/>
       <w:cols/>

</xml_diff>